<commit_message>
Workshop 1 released, due date for in_lab Jan18 23:59
</commit_message>
<xml_diff>
--- a/Workshops/WS1/Workshop1.docx
+++ b/Workshops/WS1/Workshop1.docx
@@ -2887,7 +2887,18 @@
           <w:sz w:val="24"/>
           <w:szCs w:val="24"/>
         </w:rPr>
-        <w:t xml:space="preserve"> (replace </w:t>
+        <w:t xml:space="preserve"> </w:t>
+      </w:r>
+      <w:bookmarkStart w:id="0" w:name="_GoBack"/>
+      <w:bookmarkEnd w:id="0"/>
+      <w:r>
+        <w:rPr>
+          <w:rFonts w:ascii="Arial" w:eastAsia="Times New Roman" w:hAnsi="Arial" w:cs="Arial"/>
+          <w:color w:val="000000"/>
+          <w:sz w:val="24"/>
+          <w:szCs w:val="24"/>
+        </w:rPr>
+        <w:t xml:space="preserve">(replace </w:t>
       </w:r>
       <w:proofErr w:type="spellStart"/>
       <w:proofErr w:type="gramStart"/>
@@ -2974,7 +2985,7 @@
         </w:rPr>
         <w:t>~</w:t>
       </w:r>
-      <w:proofErr w:type="spellStart"/>
+      <w:proofErr w:type="gramStart"/>
       <w:r>
         <w:rPr>
           <w:rFonts w:ascii="Courier New" w:eastAsia="Times New Roman" w:hAnsi="Courier New" w:cs="Courier New"/>
@@ -2984,9 +2995,9 @@
           <w:sz w:val="24"/>
           <w:szCs w:val="24"/>
         </w:rPr>
-        <w:t>profname.proflastname</w:t>
-      </w:r>
-      <w:proofErr w:type="spellEnd"/>
+        <w:t>fardad.soleimanloo</w:t>
+      </w:r>
+      <w:proofErr w:type="gramEnd"/>
       <w:r>
         <w:rPr>
           <w:rFonts w:ascii="Courier New" w:eastAsia="Times New Roman" w:hAnsi="Courier New" w:cs="Courier New"/>
@@ -3007,10 +3018,8 @@
           <w:sz w:val="24"/>
           <w:szCs w:val="24"/>
         </w:rPr>
-        <w:t>144</w:t>
-      </w:r>
-      <w:bookmarkStart w:id="0" w:name="_GoBack"/>
-      <w:bookmarkEnd w:id="0"/>
+        <w:t xml:space="preserve"> </w:t>
+      </w:r>
       <w:r>
         <w:rPr>
           <w:rFonts w:ascii="Courier New" w:eastAsia="Times New Roman" w:hAnsi="Courier New" w:cs="Courier New"/>
@@ -3020,51 +3029,7 @@
           <w:sz w:val="24"/>
           <w:szCs w:val="24"/>
         </w:rPr>
-        <w:t>_</w:t>
-      </w:r>
-      <w:r>
-        <w:rPr>
-          <w:rFonts w:ascii="Courier New" w:eastAsia="Times New Roman" w:hAnsi="Courier New" w:cs="Courier New"/>
-          <w:b/>
-          <w:bCs/>
-          <w:color w:val="000000"/>
-          <w:sz w:val="24"/>
-          <w:szCs w:val="24"/>
-        </w:rPr>
-        <w:t>w</w:t>
-      </w:r>
-      <w:r>
-        <w:rPr>
-          <w:rFonts w:ascii="Courier New" w:eastAsia="Times New Roman" w:hAnsi="Courier New" w:cs="Courier New"/>
-          <w:b/>
-          <w:bCs/>
-          <w:color w:val="000000"/>
-          <w:sz w:val="24"/>
-          <w:szCs w:val="24"/>
-        </w:rPr>
-        <w:t>1</w:t>
-      </w:r>
-      <w:r>
-        <w:rPr>
-          <w:rFonts w:ascii="Courier New" w:eastAsia="Times New Roman" w:hAnsi="Courier New" w:cs="Courier New"/>
-          <w:b/>
-          <w:bCs/>
-          <w:color w:val="000000"/>
-          <w:sz w:val="24"/>
-          <w:szCs w:val="24"/>
-        </w:rPr>
-        <w:t>_lab</w:t>
-      </w:r>
-      <w:r>
-        <w:rPr>
-          <w:rFonts w:ascii="Courier New" w:eastAsia="Times New Roman" w:hAnsi="Courier New" w:cs="Courier New"/>
-          <w:b/>
-          <w:bCs/>
-          <w:color w:val="000000"/>
-          <w:sz w:val="24"/>
-          <w:szCs w:val="24"/>
-        </w:rPr>
-        <w:t xml:space="preserve"> &lt;ENTER&gt; </w:t>
+        <w:t>144SCP_w1_lab &lt;ENTER&gt;</w:t>
       </w:r>
     </w:p>
     <w:p>
@@ -4301,7 +4266,7 @@
     </w:p>
     <w:p>
       <w:pPr>
-        <w:spacing w:before="120" w:after="0" w:line="240" w:lineRule="auto"/>
+        <w:spacing w:before="100" w:beforeAutospacing="1" w:after="100" w:afterAutospacing="1" w:line="240" w:lineRule="auto"/>
         <w:textAlignment w:val="baseline"/>
         <w:rPr>
           <w:rFonts w:ascii="Courier New" w:eastAsia="Times New Roman" w:hAnsi="Courier New" w:cs="Courier New"/>
@@ -4323,7 +4288,6 @@
         </w:rPr>
         <w:t>~</w:t>
       </w:r>
-      <w:proofErr w:type="spellStart"/>
       <w:proofErr w:type="gramStart"/>
       <w:r>
         <w:rPr>
@@ -4334,9 +4298,8 @@
           <w:sz w:val="24"/>
           <w:szCs w:val="24"/>
         </w:rPr>
-        <w:t>profname.proflastname</w:t>
-      </w:r>
-      <w:proofErr w:type="spellEnd"/>
+        <w:t>fardad.soleimanloo</w:t>
+      </w:r>
       <w:proofErr w:type="gramEnd"/>
       <w:r>
         <w:rPr>
@@ -4347,7 +4310,7 @@
           <w:sz w:val="24"/>
           <w:szCs w:val="24"/>
         </w:rPr>
-        <w:t xml:space="preserve">/submit </w:t>
+        <w:t>/submit  144SCP_w1_</w:t>
       </w:r>
       <w:r>
         <w:rPr>
@@ -4358,7 +4321,7 @@
           <w:sz w:val="24"/>
           <w:szCs w:val="24"/>
         </w:rPr>
-        <w:t>144</w:t>
+        <w:t>ho</w:t>
       </w:r>
       <w:r>
         <w:rPr>
@@ -4369,29 +4332,7 @@
           <w:sz w:val="24"/>
           <w:szCs w:val="24"/>
         </w:rPr>
-        <w:t>_</w:t>
-      </w:r>
-      <w:r>
-        <w:rPr>
-          <w:rFonts w:ascii="Courier New" w:eastAsia="Times New Roman" w:hAnsi="Courier New" w:cs="Courier New"/>
-          <w:b/>
-          <w:bCs/>
-          <w:color w:val="000000"/>
-          <w:sz w:val="24"/>
-          <w:szCs w:val="24"/>
-        </w:rPr>
-        <w:t>w1</w:t>
-      </w:r>
-      <w:r>
-        <w:rPr>
-          <w:rFonts w:ascii="Courier New" w:eastAsia="Times New Roman" w:hAnsi="Courier New" w:cs="Courier New"/>
-          <w:b/>
-          <w:bCs/>
-          <w:color w:val="000000"/>
-          <w:sz w:val="24"/>
-          <w:szCs w:val="24"/>
-        </w:rPr>
-        <w:t>_home</w:t>
+        <w:t>me</w:t>
       </w:r>
       <w:r>
         <w:rPr>
@@ -7252,7 +7193,7 @@
 </file>
 
 <file path=customXml/itemProps1.xml><?xml version="1.0" encoding="utf-8"?>
-<ds:datastoreItem xmlns:ds="http://schemas.openxmlformats.org/officeDocument/2006/customXml" ds:itemID="{81B0D2F7-D2A2-4FCE-8845-E4CAD888DD04}">
+<ds:datastoreItem xmlns:ds="http://schemas.openxmlformats.org/officeDocument/2006/customXml" ds:itemID="{F5477C22-C8FF-4963-9FA2-98B0F2119F9D}">
   <ds:schemaRefs>
     <ds:schemaRef ds:uri="http://schemas.openxmlformats.org/officeDocument/2006/bibliography"/>
   </ds:schemaRefs>

</xml_diff>